<commit_message>
Remove temporary and unused files, update LCK tournament data, and adjust paths in prediction scripts. Enhanced model training output and execution counts in Jupyter notebook for consistency.
</commit_message>
<xml_diff>
--- a/IV Thử nghiệm.docx
+++ b/IV Thử nghiệm.docx
@@ -3,7 +3,485 @@
 <w:document xmlns:wpc="http://schemas.microsoft.com/office/word/2010/wordprocessingCanvas" xmlns:cx="http://schemas.microsoft.com/office/drawing/2014/chartex" xmlns:cx1="http://schemas.microsoft.com/office/drawing/2015/9/8/chartex" xmlns:cx2="http://schemas.microsoft.com/office/drawing/2015/10/21/chartex" xmlns:cx3="http://schemas.microsoft.com/office/drawing/2016/5/9/chartex" xmlns:cx4="http://schemas.microsoft.com/office/drawing/2016/5/10/chartex" xmlns:cx5="http://schemas.microsoft.com/office/drawing/2016/5/11/chartex" xmlns:cx6="http://schemas.microsoft.com/office/drawing/2016/5/12/chartex" xmlns:cx7="http://schemas.microsoft.com/office/drawing/2016/5/13/chartex" xmlns:cx8="http://schemas.microsoft.com/office/drawing/2016/5/14/chartex" xmlns:mc="http://schemas.openxmlformats.org/markup-compatibility/2006" xmlns:aink="http://schemas.microsoft.com/office/drawing/2016/ink" xmlns:am3d="http://schemas.microsoft.com/office/drawing/2017/model3d" xmlns:o="urn:schemas-microsoft-com:office:office" xmlns:oel="http://schemas.microsoft.com/office/2019/extlst" xmlns:r="http://schemas.openxmlformats.org/officeDocument/2006/relationships" xmlns:m="http://schemas.openxmlformats.org/officeDocument/2006/math" xmlns:v="urn:schemas-microsoft-com:vml" xmlns:wp14="http://schemas.microsoft.com/office/word/2010/wordprocessingDrawing" xmlns:wp="http://schemas.openxmlformats.org/drawingml/2006/wordprocessingDrawing" xmlns:w10="urn:schemas-microsoft-com:office:word" xmlns:w="http://schemas.openxmlformats.org/wordprocessingml/2006/main" xmlns:w14="http://schemas.microsoft.com/office/word/2010/wordml" xmlns:w15="http://schemas.microsoft.com/office/word/2012/wordml" xmlns:w16cex="http://schemas.microsoft.com/office/word/2018/wordml/cex" xmlns:w16cid="http://schemas.microsoft.com/office/word/2016/wordml/cid" xmlns:w16="http://schemas.microsoft.com/office/word/2018/wordml" xmlns:w16du="http://schemas.microsoft.com/office/word/2023/wordml/word16du" xmlns:w16sdtdh="http://schemas.microsoft.com/office/word/2020/wordml/sdtdatahash" xmlns:w16sdtfl="http://schemas.microsoft.com/office/word/2024/wordml/sdtformatlock" xmlns:w16se="http://schemas.microsoft.com/office/word/2015/wordml/symex" xmlns:wpg="http://schemas.microsoft.com/office/word/2010/wordprocessingGroup" xmlns:wpi="http://schemas.microsoft.com/office/word/2010/wordprocessingInk" xmlns:wne="http://schemas.microsoft.com/office/word/2006/wordml" xmlns:wps="http://schemas.microsoft.com/office/word/2010/wordprocessingShape" mc:Ignorable="w14 w15 w16se w16cid w16 w16cex w16sdtdh w16sdtfl w16du wp14">
   <w:body>
     <w:p>
-      <w:r>
+      <w:pPr>
+        <w:rPr>
+          <w:b/>
+          <w:bCs/>
+        </w:rPr>
+      </w:pPr>
+      <w:r>
+        <w:rPr>
+          <w:b/>
+          <w:bCs/>
+        </w:rPr>
+        <w:t>III</w:t>
+      </w:r>
+    </w:p>
+    <w:p>
+      <w:r>
+        <w:t>Các độ đo được sử dụng cho mô hình bao gồm:</w:t>
+      </w:r>
+    </w:p>
+    <w:p>
+      <w:r>
+        <w:t>Precision: Cho biết tỉ lệ dự đoán đúng</w:t>
+      </w:r>
+      <w:r>
+        <w:t xml:space="preserve"> (true positives)</w:t>
+      </w:r>
+      <w:r>
+        <w:t xml:space="preserve"> của mô hình</w:t>
+      </w:r>
+      <w:r>
+        <w:t xml:space="preserve"> so với tổng số dự đoán là positives.</w:t>
+      </w:r>
+    </w:p>
+    <w:p>
+      <w:pPr>
+        <w:rPr>
+          <w:rFonts w:eastAsiaTheme="minorEastAsia"/>
+        </w:rPr>
+      </w:pPr>
+      <m:oMathPara>
+        <m:oMath>
+          <m:r>
+            <m:rPr>
+              <m:nor/>
+            </m:rPr>
+            <w:rPr>
+              <w:rFonts w:ascii="Cambria Math" w:hAnsi="Cambria Math"/>
+            </w:rPr>
+            <m:t>Precision</m:t>
+          </m:r>
+          <m:r>
+            <w:rPr>
+              <w:rFonts w:ascii="Cambria Math" w:hAnsi="Cambria Math"/>
+            </w:rPr>
+            <m:t>=</m:t>
+          </m:r>
+          <m:f>
+            <m:fPr>
+              <m:ctrlPr>
+                <w:rPr>
+                  <w:rFonts w:ascii="Cambria Math" w:hAnsi="Cambria Math"/>
+                </w:rPr>
+              </m:ctrlPr>
+            </m:fPr>
+            <m:num>
+              <m:r>
+                <m:rPr>
+                  <m:nor/>
+                </m:rPr>
+                <w:rPr>
+                  <w:rFonts w:ascii="Cambria Math" w:hAnsi="Cambria Math"/>
+                </w:rPr>
+                <m:t>True Positives</m:t>
+              </m:r>
+              <m:ctrlPr>
+                <w:rPr>
+                  <w:rFonts w:ascii="Cambria Math" w:hAnsi="Cambria Math"/>
+                  <w:i/>
+                </w:rPr>
+              </m:ctrlPr>
+            </m:num>
+            <m:den>
+              <m:r>
+                <w:rPr>
+                  <w:rFonts w:ascii="Cambria Math" w:hAnsi="Cambria Math"/>
+                </w:rPr>
+                <m:t>True Positives+False Positives</m:t>
+              </m:r>
+              <m:ctrlPr>
+                <w:rPr>
+                  <w:rFonts w:ascii="Cambria Math" w:hAnsi="Cambria Math"/>
+                  <w:i/>
+                </w:rPr>
+              </m:ctrlPr>
+            </m:den>
+          </m:f>
+        </m:oMath>
+      </m:oMathPara>
+    </w:p>
+    <w:p>
+      <w:pPr>
+        <w:rPr>
+          <w:rFonts w:eastAsiaTheme="minorEastAsia"/>
+        </w:rPr>
+      </w:pPr>
+      <w:r>
+        <w:rPr>
+          <w:rFonts w:eastAsiaTheme="minorEastAsia"/>
+        </w:rPr>
+        <w:t xml:space="preserve">Recall: </w:t>
+      </w:r>
+      <w:r>
+        <w:rPr>
+          <w:rFonts w:eastAsiaTheme="minorEastAsia"/>
+        </w:rPr>
+        <w:t xml:space="preserve">Cho biết tỉ lệ dự đoán đúng (true positives) </w:t>
+      </w:r>
+      <w:r>
+        <w:rPr>
+          <w:rFonts w:eastAsiaTheme="minorEastAsia"/>
+        </w:rPr>
+        <w:t>trong bộ dữ liệu thực tế</w:t>
+      </w:r>
+      <w:r>
+        <w:rPr>
+          <w:rFonts w:eastAsiaTheme="minorEastAsia"/>
+        </w:rPr>
+        <w:t>.</w:t>
+      </w:r>
+    </w:p>
+    <w:p>
+      <w:pPr>
+        <w:rPr>
+          <w:rFonts w:eastAsiaTheme="minorEastAsia"/>
+        </w:rPr>
+      </w:pPr>
+      <m:oMathPara>
+        <m:oMath>
+          <m:r>
+            <m:rPr>
+              <m:nor/>
+            </m:rPr>
+            <w:rPr>
+              <w:rFonts w:ascii="Cambria Math" w:eastAsiaTheme="minorEastAsia" w:hAnsi="Cambria Math"/>
+            </w:rPr>
+            <m:t>Recall</m:t>
+          </m:r>
+          <m:r>
+            <w:rPr>
+              <w:rFonts w:ascii="Cambria Math" w:eastAsiaTheme="minorEastAsia" w:hAnsi="Cambria Math"/>
+            </w:rPr>
+            <m:t>=</m:t>
+          </m:r>
+          <m:f>
+            <m:fPr>
+              <m:ctrlPr>
+                <w:rPr>
+                  <w:rFonts w:ascii="Cambria Math" w:eastAsiaTheme="minorEastAsia" w:hAnsi="Cambria Math"/>
+                </w:rPr>
+              </m:ctrlPr>
+            </m:fPr>
+            <m:num>
+              <m:r>
+                <m:rPr>
+                  <m:nor/>
+                </m:rPr>
+                <w:rPr>
+                  <w:rFonts w:ascii="Cambria Math" w:eastAsiaTheme="minorEastAsia" w:hAnsi="Cambria Math"/>
+                </w:rPr>
+                <m:t>True Positives</m:t>
+              </m:r>
+              <m:ctrlPr>
+                <w:rPr>
+                  <w:rFonts w:ascii="Cambria Math" w:eastAsiaTheme="minorEastAsia" w:hAnsi="Cambria Math"/>
+                  <w:i/>
+                </w:rPr>
+              </m:ctrlPr>
+            </m:num>
+            <m:den>
+              <m:r>
+                <m:rPr>
+                  <m:nor/>
+                </m:rPr>
+                <w:rPr>
+                  <w:rFonts w:ascii="Cambria Math" w:eastAsiaTheme="minorEastAsia" w:hAnsi="Cambria Math"/>
+                </w:rPr>
+                <m:t>True Positives</m:t>
+              </m:r>
+              <m:r>
+                <w:rPr>
+                  <w:rFonts w:ascii="Cambria Math" w:eastAsiaTheme="minorEastAsia" w:hAnsi="Cambria Math"/>
+                </w:rPr>
+                <m:t>+</m:t>
+              </m:r>
+              <m:r>
+                <m:rPr>
+                  <m:nor/>
+                </m:rPr>
+                <w:rPr>
+                  <w:rFonts w:ascii="Cambria Math" w:eastAsiaTheme="minorEastAsia" w:hAnsi="Cambria Math"/>
+                </w:rPr>
+                <m:t>False Negatives</m:t>
+              </m:r>
+              <m:ctrlPr>
+                <w:rPr>
+                  <w:rFonts w:ascii="Cambria Math" w:eastAsiaTheme="minorEastAsia" w:hAnsi="Cambria Math"/>
+                  <w:i/>
+                </w:rPr>
+              </m:ctrlPr>
+            </m:den>
+          </m:f>
+        </m:oMath>
+      </m:oMathPara>
+    </w:p>
+    <w:p>
+      <w:pPr>
+        <w:rPr>
+          <w:rFonts w:eastAsiaTheme="minorEastAsia"/>
+        </w:rPr>
+      </w:pPr>
+      <w:r>
+        <w:rPr>
+          <w:rFonts w:eastAsiaTheme="minorEastAsia"/>
+        </w:rPr>
+        <w:t>F1 score: là trung bình đ</w:t>
+      </w:r>
+      <w:r>
+        <w:rPr>
+          <w:rFonts w:eastAsiaTheme="minorEastAsia"/>
+        </w:rPr>
+        <w:t>iều hoà của precision và recall.</w:t>
+      </w:r>
+      <w:r>
+        <w:rPr>
+          <w:rFonts w:eastAsiaTheme="minorEastAsia"/>
+        </w:rPr>
+        <w:t xml:space="preserve"> F1 được dùng để đánh giá nên chọn mô hình nào là tốt nhất.</w:t>
+      </w:r>
+    </w:p>
+    <w:p>
+      <w:pPr>
+        <w:rPr>
+          <w:rFonts w:eastAsiaTheme="minorEastAsia"/>
+        </w:rPr>
+      </w:pPr>
+      <m:oMathPara>
+        <m:oMath>
+          <m:r>
+            <m:rPr>
+              <m:nor/>
+            </m:rPr>
+            <w:rPr>
+              <w:rFonts w:ascii="Cambria Math" w:eastAsiaTheme="minorEastAsia" w:hAnsi="Cambria Math"/>
+            </w:rPr>
+            <m:t>F1-Score</m:t>
+          </m:r>
+          <m:r>
+            <w:rPr>
+              <w:rFonts w:ascii="Cambria Math" w:eastAsiaTheme="minorEastAsia" w:hAnsi="Cambria Math"/>
+            </w:rPr>
+            <m:t>=2</m:t>
+          </m:r>
+          <m:r>
+            <m:rPr>
+              <m:sty m:val="p"/>
+            </m:rPr>
+            <w:rPr>
+              <w:rFonts w:ascii="Cambria Math" w:eastAsiaTheme="minorEastAsia" w:hAnsi="Cambria Math"/>
+            </w:rPr>
+            <m:t>×</m:t>
+          </m:r>
+          <m:f>
+            <m:fPr>
+              <m:ctrlPr>
+                <w:rPr>
+                  <w:rFonts w:ascii="Cambria Math" w:eastAsiaTheme="minorEastAsia" w:hAnsi="Cambria Math"/>
+                </w:rPr>
+              </m:ctrlPr>
+            </m:fPr>
+            <m:num>
+              <m:r>
+                <m:rPr>
+                  <m:nor/>
+                </m:rPr>
+                <w:rPr>
+                  <w:rFonts w:ascii="Cambria Math" w:eastAsiaTheme="minorEastAsia" w:hAnsi="Cambria Math"/>
+                </w:rPr>
+                <m:t>Precision</m:t>
+              </m:r>
+              <m:r>
+                <m:rPr>
+                  <m:sty m:val="p"/>
+                </m:rPr>
+                <w:rPr>
+                  <w:rFonts w:ascii="Cambria Math" w:eastAsiaTheme="minorEastAsia" w:hAnsi="Cambria Math"/>
+                </w:rPr>
+                <m:t>×</m:t>
+              </m:r>
+              <m:r>
+                <m:rPr>
+                  <m:nor/>
+                </m:rPr>
+                <w:rPr>
+                  <w:rFonts w:ascii="Cambria Math" w:eastAsiaTheme="minorEastAsia" w:hAnsi="Cambria Math"/>
+                </w:rPr>
+                <m:t>Recall</m:t>
+              </m:r>
+              <m:ctrlPr>
+                <w:rPr>
+                  <w:rFonts w:ascii="Cambria Math" w:eastAsiaTheme="minorEastAsia" w:hAnsi="Cambria Math"/>
+                  <w:i/>
+                </w:rPr>
+              </m:ctrlPr>
+            </m:num>
+            <m:den>
+              <m:r>
+                <m:rPr>
+                  <m:nor/>
+                </m:rPr>
+                <w:rPr>
+                  <w:rFonts w:ascii="Cambria Math" w:eastAsiaTheme="minorEastAsia" w:hAnsi="Cambria Math"/>
+                </w:rPr>
+                <m:t>Precision</m:t>
+              </m:r>
+              <m:r>
+                <w:rPr>
+                  <w:rFonts w:ascii="Cambria Math" w:eastAsiaTheme="minorEastAsia" w:hAnsi="Cambria Math"/>
+                </w:rPr>
+                <m:t>+</m:t>
+              </m:r>
+              <m:r>
+                <m:rPr>
+                  <m:nor/>
+                </m:rPr>
+                <w:rPr>
+                  <w:rFonts w:ascii="Cambria Math" w:eastAsiaTheme="minorEastAsia" w:hAnsi="Cambria Math"/>
+                </w:rPr>
+                <m:t>Recall</m:t>
+              </m:r>
+              <m:ctrlPr>
+                <w:rPr>
+                  <w:rFonts w:ascii="Cambria Math" w:eastAsiaTheme="minorEastAsia" w:hAnsi="Cambria Math"/>
+                  <w:i/>
+                </w:rPr>
+              </m:ctrlPr>
+            </m:den>
+          </m:f>
+        </m:oMath>
+      </m:oMathPara>
+    </w:p>
+    <w:p>
+      <w:pPr>
+        <w:rPr>
+          <w:rFonts w:eastAsiaTheme="minorEastAsia"/>
+        </w:rPr>
+      </w:pPr>
+      <w:r>
+        <w:rPr>
+          <w:rFonts w:eastAsiaTheme="minorEastAsia"/>
+        </w:rPr>
+        <w:t>Accuracy: cho biết tỉ lệ dự đoán đúng của mô hình (cả true positive và true negative) so với tổng số mẫu.</w:t>
+      </w:r>
+    </w:p>
+    <w:p>
+      <w:pPr>
+        <w:rPr>
+          <w:rFonts w:eastAsiaTheme="minorEastAsia"/>
+        </w:rPr>
+      </w:pPr>
+      <m:oMathPara>
+        <m:oMath>
+          <m:r>
+            <w:rPr>
+              <w:rFonts w:ascii="Cambria Math" w:eastAsiaTheme="minorEastAsia" w:hAnsi="Cambria Math"/>
+            </w:rPr>
+            <m:t> </m:t>
+          </m:r>
+          <m:r>
+            <m:rPr>
+              <m:nor/>
+            </m:rPr>
+            <w:rPr>
+              <w:rFonts w:ascii="Cambria Math" w:eastAsiaTheme="minorEastAsia" w:hAnsi="Cambria Math"/>
+            </w:rPr>
+            <m:t>Accuracy</m:t>
+          </m:r>
+          <m:r>
+            <w:rPr>
+              <w:rFonts w:ascii="Cambria Math" w:eastAsiaTheme="minorEastAsia" w:hAnsi="Cambria Math"/>
+            </w:rPr>
+            <m:t>=</m:t>
+          </m:r>
+          <m:f>
+            <m:fPr>
+              <m:ctrlPr>
+                <w:rPr>
+                  <w:rFonts w:ascii="Cambria Math" w:eastAsiaTheme="minorEastAsia" w:hAnsi="Cambria Math"/>
+                </w:rPr>
+              </m:ctrlPr>
+            </m:fPr>
+            <m:num>
+              <m:r>
+                <m:rPr>
+                  <m:nor/>
+                </m:rPr>
+                <w:rPr>
+                  <w:rFonts w:ascii="Cambria Math" w:eastAsiaTheme="minorEastAsia" w:hAnsi="Cambria Math"/>
+                </w:rPr>
+                <m:t>True Positives</m:t>
+              </m:r>
+              <m:r>
+                <w:rPr>
+                  <w:rFonts w:ascii="Cambria Math" w:eastAsiaTheme="minorEastAsia" w:hAnsi="Cambria Math"/>
+                </w:rPr>
+                <m:t>+</m:t>
+              </m:r>
+              <m:r>
+                <m:rPr>
+                  <m:nor/>
+                </m:rPr>
+                <w:rPr>
+                  <w:rFonts w:ascii="Cambria Math" w:eastAsiaTheme="minorEastAsia" w:hAnsi="Cambria Math"/>
+                </w:rPr>
+                <m:t>True Negatives</m:t>
+              </m:r>
+              <m:ctrlPr>
+                <w:rPr>
+                  <w:rFonts w:ascii="Cambria Math" w:eastAsiaTheme="minorEastAsia" w:hAnsi="Cambria Math"/>
+                  <w:i/>
+                </w:rPr>
+              </m:ctrlPr>
+            </m:num>
+            <m:den>
+              <m:r>
+                <m:rPr>
+                  <m:nor/>
+                </m:rPr>
+                <w:rPr>
+                  <w:rFonts w:ascii="Cambria Math" w:eastAsiaTheme="minorEastAsia" w:hAnsi="Cambria Math"/>
+                </w:rPr>
+                <m:t>Total Samples</m:t>
+              </m:r>
+              <m:ctrlPr>
+                <w:rPr>
+                  <w:rFonts w:ascii="Cambria Math" w:eastAsiaTheme="minorEastAsia" w:hAnsi="Cambria Math"/>
+                  <w:i/>
+                </w:rPr>
+              </m:ctrlPr>
+            </m:den>
+          </m:f>
+        </m:oMath>
+      </m:oMathPara>
+    </w:p>
+    <w:p>
+      <w:pPr>
+        <w:rPr>
+          <w:rFonts w:eastAsiaTheme="minorEastAsia"/>
+        </w:rPr>
+      </w:pPr>
+    </w:p>
+    <w:p>
+      <w:pPr>
+        <w:rPr>
+          <w:rFonts w:eastAsiaTheme="minorEastAsia"/>
+        </w:rPr>
+      </w:pPr>
+    </w:p>
+    <w:p>
+      <w:pPr>
+        <w:rPr>
+          <w:b/>
+          <w:bCs/>
+        </w:rPr>
+      </w:pPr>
+      <w:r>
+        <w:rPr>
+          <w:b/>
+          <w:bCs/>
+        </w:rPr>
         <w:t xml:space="preserve">IV Thử nghiệm </w:t>
       </w:r>
     </w:p>
@@ -115,6 +593,7 @@
     </w:p>
     <w:p>
       <w:r>
+        <w:lastRenderedPageBreak/>
         <w:t xml:space="preserve">Trong tập dữ liệu  này bao gồm 80% toàn bộ tập dữ liệu và có tổng cộng </w:t>
       </w:r>
       <w:r>
@@ -247,6 +726,9 @@
         <w:t xml:space="preserve"> </w:t>
       </w:r>
       <w:r>
+        <w:rPr>
+          <w:noProof/>
+        </w:rPr>
         <w:drawing>
           <wp:inline distT="0" distB="0" distL="0" distR="0" wp14:anchorId="5611BC75" wp14:editId="2B6A3248">
             <wp:extent cx="5943600" cy="5585460"/>
@@ -409,13 +891,7 @@
         <w:rPr>
           <w:noProof/>
         </w:rPr>
-        <w:t>Hoặc ở biểu đồ này, ta dễ dàng thấy được thuộc tính lượng vàng kiếm được mỗi phút (earned gpm) có độ tương quan với result cao nhất và vượt trội hơn các thuộc tính còn lại trong một nhóm. Điều đấy chứng tỏ lượng vàng kiếm được trong ván đấu đó là yếu tố quan trọng quyết định kết quả chung cuộc</w:t>
-      </w:r>
-      <w:r>
-        <w:rPr>
-          <w:noProof/>
-        </w:rPr>
-        <w:t>.</w:t>
+        <w:t>Hoặc ở biểu đồ này, ta dễ dàng thấy được thuộc tính lượng vàng kiếm được mỗi phút (earned gpm) có độ tương quan với result cao nhất và vượt trội hơn các thuộc tính còn lại trong một nhóm. Điều đấy chứng tỏ lượng vàng kiếm được trong ván đấu đó là yếu tố quan trọng quyết định kết quả chung cuộc.</w:t>
       </w:r>
     </w:p>
     <w:p>
@@ -914,6 +1390,9 @@
     </w:p>
     <w:p>
       <w:r>
+        <w:rPr>
+          <w:noProof/>
+        </w:rPr>
         <w:drawing>
           <wp:inline distT="0" distB="0" distL="0" distR="0" wp14:anchorId="7EB1E9A7" wp14:editId="79F4E27C">
             <wp:extent cx="5943600" cy="2800985"/>
@@ -974,13 +1453,737 @@
       <w:r>
         <w:t>bộ dữ liệu này để huấn luyện ba mô hình</w:t>
       </w:r>
+      <w:r>
+        <w:t>. Kết quả thu thập</w:t>
+      </w:r>
+      <w:r>
+        <w:t xml:space="preserve"> </w:t>
+      </w:r>
+      <w:r>
+        <w:t>được ghi ở bảng sau</w:t>
+      </w:r>
+      <w:r>
+        <w:t>:</w:t>
+      </w:r>
+    </w:p>
+    <w:tbl>
+      <w:tblPr>
+        <w:tblStyle w:val="TableGrid"/>
+        <w:tblW w:w="0" w:type="auto"/>
+        <w:jc w:val="center"/>
+        <w:tblLook w:val="04A0" w:firstRow="1" w:lastRow="0" w:firstColumn="1" w:lastColumn="0" w:noHBand="0" w:noVBand="1"/>
+      </w:tblPr>
+      <w:tblGrid>
+        <w:gridCol w:w="547"/>
+        <w:gridCol w:w="2020"/>
+        <w:gridCol w:w="1097"/>
+        <w:gridCol w:w="1101"/>
+      </w:tblGrid>
+      <w:tr>
+        <w:trPr>
+          <w:jc w:val="center"/>
+        </w:trPr>
+        <w:tc>
+          <w:tcPr>
+            <w:tcW w:w="547" w:type="dxa"/>
+          </w:tcPr>
+          <w:p>
+            <w:r>
+              <w:t>STT</w:t>
+            </w:r>
+          </w:p>
+        </w:tc>
+        <w:tc>
+          <w:tcPr>
+            <w:tcW w:w="2020" w:type="dxa"/>
+          </w:tcPr>
+          <w:p>
+            <w:r>
+              <w:t>Tên mô hình</w:t>
+            </w:r>
+          </w:p>
+        </w:tc>
+        <w:tc>
+          <w:tcPr>
+            <w:tcW w:w="1097" w:type="dxa"/>
+          </w:tcPr>
+          <w:p>
+            <w:r>
+              <w:t>Training Accuracy</w:t>
+            </w:r>
+          </w:p>
+        </w:tc>
+        <w:tc>
+          <w:tcPr>
+            <w:tcW w:w="1101" w:type="dxa"/>
+          </w:tcPr>
+          <w:p>
+            <w:r>
+              <w:t>Testing Accuracy</w:t>
+            </w:r>
+          </w:p>
+        </w:tc>
+      </w:tr>
+      <w:tr>
+        <w:trPr>
+          <w:jc w:val="center"/>
+        </w:trPr>
+        <w:tc>
+          <w:tcPr>
+            <w:tcW w:w="547" w:type="dxa"/>
+          </w:tcPr>
+          <w:p>
+            <w:r>
+              <w:t>1</w:t>
+            </w:r>
+          </w:p>
+        </w:tc>
+        <w:tc>
+          <w:tcPr>
+            <w:tcW w:w="2020" w:type="dxa"/>
+          </w:tcPr>
+          <w:p>
+            <w:r>
+              <w:t>XGBoost</w:t>
+            </w:r>
+          </w:p>
+        </w:tc>
+        <w:tc>
+          <w:tcPr>
+            <w:tcW w:w="1097" w:type="dxa"/>
+          </w:tcPr>
+          <w:p>
+            <w:r>
+              <w:t>1.0</w:t>
+            </w:r>
+          </w:p>
+        </w:tc>
+        <w:tc>
+          <w:tcPr>
+            <w:tcW w:w="1101" w:type="dxa"/>
+          </w:tcPr>
+          <w:p>
+            <w:r>
+              <w:t>0.9</w:t>
+            </w:r>
+            <w:r>
+              <w:t>794</w:t>
+            </w:r>
+          </w:p>
+        </w:tc>
+      </w:tr>
+      <w:tr>
+        <w:trPr>
+          <w:jc w:val="center"/>
+        </w:trPr>
+        <w:tc>
+          <w:tcPr>
+            <w:tcW w:w="547" w:type="dxa"/>
+          </w:tcPr>
+          <w:p>
+            <w:r>
+              <w:t>2</w:t>
+            </w:r>
+          </w:p>
+        </w:tc>
+        <w:tc>
+          <w:tcPr>
+            <w:tcW w:w="2020" w:type="dxa"/>
+          </w:tcPr>
+          <w:p>
+            <w:r>
+              <w:t>Neural Network</w:t>
+            </w:r>
+            <w:r>
+              <w:t>(Multilayer Perception)</w:t>
+            </w:r>
+          </w:p>
+        </w:tc>
+        <w:tc>
+          <w:tcPr>
+            <w:tcW w:w="1097" w:type="dxa"/>
+          </w:tcPr>
+          <w:p>
+            <w:r>
+              <w:t>1.0</w:t>
+            </w:r>
+          </w:p>
+        </w:tc>
+        <w:tc>
+          <w:tcPr>
+            <w:tcW w:w="1101" w:type="dxa"/>
+          </w:tcPr>
+          <w:p>
+            <w:r>
+              <w:t>0.97</w:t>
+            </w:r>
+            <w:r>
+              <w:t>16</w:t>
+            </w:r>
+          </w:p>
+        </w:tc>
+      </w:tr>
+      <w:tr>
+        <w:trPr>
+          <w:jc w:val="center"/>
+        </w:trPr>
+        <w:tc>
+          <w:tcPr>
+            <w:tcW w:w="547" w:type="dxa"/>
+          </w:tcPr>
+          <w:p>
+            <w:r>
+              <w:t>3</w:t>
+            </w:r>
+          </w:p>
+        </w:tc>
+        <w:tc>
+          <w:tcPr>
+            <w:tcW w:w="2020" w:type="dxa"/>
+          </w:tcPr>
+          <w:p>
+            <w:r>
+              <w:t>Random Forest</w:t>
+            </w:r>
+          </w:p>
+        </w:tc>
+        <w:tc>
+          <w:tcPr>
+            <w:tcW w:w="1097" w:type="dxa"/>
+          </w:tcPr>
+          <w:p>
+            <w:r>
+              <w:t>0.99</w:t>
+            </w:r>
+            <w:r>
+              <w:t>29</w:t>
+            </w:r>
+          </w:p>
+        </w:tc>
+        <w:tc>
+          <w:tcPr>
+            <w:tcW w:w="1101" w:type="dxa"/>
+          </w:tcPr>
+          <w:p>
+            <w:r>
+              <w:t>0.96</w:t>
+            </w:r>
+            <w:r>
+              <w:t>91</w:t>
+            </w:r>
+          </w:p>
+        </w:tc>
+      </w:tr>
+    </w:tbl>
+    <w:p/>
+    <w:p>
+      <w:pPr>
+        <w:jc w:val="center"/>
+      </w:pPr>
+      <w:r>
+        <w:t>Bảng . . .  Các mô hình và kết quả sau khi huấn luyện.</w:t>
+      </w:r>
     </w:p>
     <w:p>
       <w:r>
         <w:t>Độ chính xác của Mô hình XGBoost cao hơn hai mô hình còn lại là Random Forest và Neural Network</w:t>
       </w:r>
       <w:r>
-        <w:t xml:space="preserve"> (Lần lượt là 0.9768, 0.9742, 0.9665)</w:t>
+        <w:t xml:space="preserve"> (Lần lượt là 0.9</w:t>
+      </w:r>
+      <w:r>
+        <w:t>876</w:t>
+      </w:r>
+      <w:r>
+        <w:t>, 0.9742, 0.9665)</w:t>
+      </w:r>
+      <w:r>
+        <w:t xml:space="preserve">. </w:t>
+      </w:r>
+    </w:p>
+    <w:p>
+      <w:r>
+        <w:lastRenderedPageBreak/>
+        <w:t>Để có thể nâng cao hơn kết quả của ba mô hình nhằm tìm ra mô hình tốt nhất, chúng tôi tiến hành sử dụng</w:t>
+      </w:r>
+      <w:r>
+        <w:t xml:space="preserve"> </w:t>
+      </w:r>
+      <w:r>
+        <w:t xml:space="preserve">GridSearchCV từ thư viện sklearn để </w:t>
+      </w:r>
+      <w:r>
+        <w:t>nâng cao kết quả của mô hình bằng cách định nghĩa các hyperparameter grid cho mỗi mô hình</w:t>
+      </w:r>
+      <w:r>
+        <w:t xml:space="preserve">. Kết quả </w:t>
+      </w:r>
+      <w:r>
+        <w:t xml:space="preserve">Test </w:t>
+      </w:r>
+      <w:r>
+        <w:t>Accuracy trước và sau khi thực hiện fine tuning được ghi nhận ở bảng bên dưới:</w:t>
+      </w:r>
+    </w:p>
+    <w:tbl>
+      <w:tblPr>
+        <w:tblStyle w:val="TableGrid"/>
+        <w:tblW w:w="0" w:type="auto"/>
+        <w:jc w:val="center"/>
+        <w:tblLook w:val="04A0" w:firstRow="1" w:lastRow="0" w:firstColumn="1" w:lastColumn="0" w:noHBand="0" w:noVBand="1"/>
+      </w:tblPr>
+      <w:tblGrid>
+        <w:gridCol w:w="547"/>
+        <w:gridCol w:w="2020"/>
+        <w:gridCol w:w="1097"/>
+        <w:gridCol w:w="1101"/>
+      </w:tblGrid>
+      <w:tr>
+        <w:trPr>
+          <w:jc w:val="center"/>
+        </w:trPr>
+        <w:tc>
+          <w:tcPr>
+            <w:tcW w:w="547" w:type="dxa"/>
+          </w:tcPr>
+          <w:p>
+            <w:r>
+              <w:t>STT</w:t>
+            </w:r>
+          </w:p>
+        </w:tc>
+        <w:tc>
+          <w:tcPr>
+            <w:tcW w:w="2020" w:type="dxa"/>
+          </w:tcPr>
+          <w:p>
+            <w:r>
+              <w:t>Tên mô hình</w:t>
+            </w:r>
+          </w:p>
+        </w:tc>
+        <w:tc>
+          <w:tcPr>
+            <w:tcW w:w="1097" w:type="dxa"/>
+          </w:tcPr>
+          <w:p>
+            <w:r>
+              <w:t xml:space="preserve">Before </w:t>
+            </w:r>
+          </w:p>
+        </w:tc>
+        <w:tc>
+          <w:tcPr>
+            <w:tcW w:w="1101" w:type="dxa"/>
+          </w:tcPr>
+          <w:p>
+            <w:r>
+              <w:t>After</w:t>
+            </w:r>
+          </w:p>
+        </w:tc>
+      </w:tr>
+      <w:tr>
+        <w:trPr>
+          <w:jc w:val="center"/>
+        </w:trPr>
+        <w:tc>
+          <w:tcPr>
+            <w:tcW w:w="547" w:type="dxa"/>
+          </w:tcPr>
+          <w:p>
+            <w:r>
+              <w:t>1</w:t>
+            </w:r>
+          </w:p>
+        </w:tc>
+        <w:tc>
+          <w:tcPr>
+            <w:tcW w:w="2020" w:type="dxa"/>
+          </w:tcPr>
+          <w:p>
+            <w:r>
+              <w:t>XGBoost</w:t>
+            </w:r>
+          </w:p>
+        </w:tc>
+        <w:tc>
+          <w:tcPr>
+            <w:tcW w:w="1097" w:type="dxa"/>
+          </w:tcPr>
+          <w:p>
+            <w:r>
+              <w:t>0.97</w:t>
+            </w:r>
+            <w:r>
+              <w:t>94</w:t>
+            </w:r>
+          </w:p>
+        </w:tc>
+        <w:tc>
+          <w:tcPr>
+            <w:tcW w:w="1101" w:type="dxa"/>
+          </w:tcPr>
+          <w:p>
+            <w:r>
+              <w:t>0.9</w:t>
+            </w:r>
+            <w:r>
+              <w:t>768</w:t>
+            </w:r>
+          </w:p>
+        </w:tc>
+      </w:tr>
+      <w:tr>
+        <w:trPr>
+          <w:jc w:val="center"/>
+        </w:trPr>
+        <w:tc>
+          <w:tcPr>
+            <w:tcW w:w="547" w:type="dxa"/>
+          </w:tcPr>
+          <w:p>
+            <w:r>
+              <w:t>2</w:t>
+            </w:r>
+          </w:p>
+        </w:tc>
+        <w:tc>
+          <w:tcPr>
+            <w:tcW w:w="2020" w:type="dxa"/>
+          </w:tcPr>
+          <w:p>
+            <w:r>
+              <w:t>Neural Network(Multilayer Perception)</w:t>
+            </w:r>
+          </w:p>
+        </w:tc>
+        <w:tc>
+          <w:tcPr>
+            <w:tcW w:w="1097" w:type="dxa"/>
+          </w:tcPr>
+          <w:p>
+            <w:r>
+              <w:t>0.9716</w:t>
+            </w:r>
+          </w:p>
+        </w:tc>
+        <w:tc>
+          <w:tcPr>
+            <w:tcW w:w="1101" w:type="dxa"/>
+          </w:tcPr>
+          <w:p>
+            <w:r>
+              <w:t>0.9</w:t>
+            </w:r>
+            <w:r>
+              <w:t>716</w:t>
+            </w:r>
+          </w:p>
+        </w:tc>
+      </w:tr>
+      <w:tr>
+        <w:trPr>
+          <w:jc w:val="center"/>
+        </w:trPr>
+        <w:tc>
+          <w:tcPr>
+            <w:tcW w:w="547" w:type="dxa"/>
+          </w:tcPr>
+          <w:p>
+            <w:r>
+              <w:t>3</w:t>
+            </w:r>
+          </w:p>
+        </w:tc>
+        <w:tc>
+          <w:tcPr>
+            <w:tcW w:w="2020" w:type="dxa"/>
+          </w:tcPr>
+          <w:p>
+            <w:r>
+              <w:t>Random Forest</w:t>
+            </w:r>
+          </w:p>
+        </w:tc>
+        <w:tc>
+          <w:tcPr>
+            <w:tcW w:w="1097" w:type="dxa"/>
+          </w:tcPr>
+          <w:p>
+            <w:r>
+              <w:t>0.9</w:t>
+            </w:r>
+            <w:r>
+              <w:t>691</w:t>
+            </w:r>
+          </w:p>
+        </w:tc>
+        <w:tc>
+          <w:tcPr>
+            <w:tcW w:w="1101" w:type="dxa"/>
+          </w:tcPr>
+          <w:p>
+            <w:r>
+              <w:t>0.97</w:t>
+            </w:r>
+            <w:r>
+              <w:t>16</w:t>
+            </w:r>
+          </w:p>
+        </w:tc>
+      </w:tr>
+    </w:tbl>
+    <w:p/>
+    <w:p>
+      <w:pPr>
+        <w:jc w:val="center"/>
+      </w:pPr>
+      <w:r>
+        <w:t>Bảng . . . Kết quả của các mô hình trước và sau fine-tuning</w:t>
+      </w:r>
+    </w:p>
+    <w:p>
+      <w:pPr>
+        <w:jc w:val="center"/>
+      </w:pPr>
+      <w:r>
+        <w:drawing>
+          <wp:inline distT="0" distB="0" distL="0" distR="0" wp14:anchorId="0AF06E85" wp14:editId="3232F83E">
+            <wp:extent cx="5943600" cy="2800350"/>
+            <wp:effectExtent l="0" t="0" r="0" b="0"/>
+            <wp:docPr id="269627902" name="Picture 1" descr="A graph of blue and orange bars&#10;&#10;Description automatically generated"/>
+            <wp:cNvGraphicFramePr>
+              <a:graphicFrameLocks xmlns:a="http://schemas.openxmlformats.org/drawingml/2006/main" noChangeAspect="1"/>
+            </wp:cNvGraphicFramePr>
+            <a:graphic xmlns:a="http://schemas.openxmlformats.org/drawingml/2006/main">
+              <a:graphicData uri="http://schemas.openxmlformats.org/drawingml/2006/picture">
+                <pic:pic xmlns:pic="http://schemas.openxmlformats.org/drawingml/2006/picture">
+                  <pic:nvPicPr>
+                    <pic:cNvPr id="269627902" name="Picture 1" descr="A graph of blue and orange bars&#10;&#10;Description automatically generated"/>
+                    <pic:cNvPicPr/>
+                  </pic:nvPicPr>
+                  <pic:blipFill>
+                    <a:blip r:embed="rId9"/>
+                    <a:stretch>
+                      <a:fillRect/>
+                    </a:stretch>
+                  </pic:blipFill>
+                  <pic:spPr>
+                    <a:xfrm>
+                      <a:off x="0" y="0"/>
+                      <a:ext cx="5943600" cy="2800350"/>
+                    </a:xfrm>
+                    <a:prstGeom prst="rect">
+                      <a:avLst/>
+                    </a:prstGeom>
+                  </pic:spPr>
+                </pic:pic>
+              </a:graphicData>
+            </a:graphic>
+          </wp:inline>
+        </w:drawing>
+      </w:r>
+    </w:p>
+    <w:p>
+      <w:pPr>
+        <w:jc w:val="center"/>
+      </w:pPr>
+      <w:r>
+        <w:t>Hình . . . So sánh k</w:t>
+      </w:r>
+      <w:r>
+        <w:t>ết quả của các mô hình trước và sau fine-tuning</w:t>
+      </w:r>
+    </w:p>
+    <w:p>
+      <w:r>
+        <w:t>Mặc dù sau khi fine-tuning, kết quả của XGBoost có giảm nhẹ so với trước khi</w:t>
+      </w:r>
+      <w:r>
+        <w:t xml:space="preserve"> thực hiện fine-tuning, Nhưng nó vẫn là một trong ba mô hình có kết quả cao nhất. Vậy nên chúng tôi quyết định sẽ sử dụng mô hình nà</w:t>
+      </w:r>
+      <w:r>
+        <w:t>y để tiếp tục huấn luyện</w:t>
+      </w:r>
+      <w:r>
+        <w:t>.</w:t>
+      </w:r>
+    </w:p>
+    <w:p>
+      <w:pPr>
+        <w:rPr>
+          <w:b/>
+          <w:bCs/>
+        </w:rPr>
+      </w:pPr>
+      <w:r>
+        <w:rPr>
+          <w:b/>
+          <w:bCs/>
+        </w:rPr>
+        <w:t xml:space="preserve">V. </w:t>
+      </w:r>
+      <w:r>
+        <w:rPr>
+          <w:b/>
+          <w:bCs/>
+        </w:rPr>
+        <w:t>Kết quả mô hình</w:t>
+      </w:r>
+    </w:p>
+    <w:p>
+      <w:r>
+        <w:t xml:space="preserve">Để có thể thấy rõ được mô hình sau khi huấn luyện hoạt động như thế nào, chúng tôi </w:t>
+      </w:r>
+      <w:r>
+        <w:t>đã tạo một trang web đơn giản</w:t>
+      </w:r>
+      <w:r>
+        <w:t>, b</w:t>
+      </w:r>
+      <w:r>
+        <w:t xml:space="preserve">ao gồm </w:t>
+      </w:r>
+      <w:r>
+        <w:t>đầu vào là tên hai đội cùng  với các lượt chọn và đầu ra là tỉ lệ thắng của hai đội cùng với một số thông số liên quan.</w:t>
+      </w:r>
+    </w:p>
+    <w:p>
+      <w:r>
+        <w:t>Dữ liệu đầu vào chúng tôi đưa vào lần lượt như sau:</w:t>
+      </w:r>
+    </w:p>
+    <w:p>
+      <w:r>
+        <w:tab/>
+        <w:t>Team 1 (T1): Lucian, Nami, Orianna, Aatrox, Taliyah</w:t>
+      </w:r>
+    </w:p>
+    <w:p>
+      <w:r>
+        <w:tab/>
+        <w:t>Team 2 (DRX): Aphelios, Milio, Azir, Rell, Jax</w:t>
+      </w:r>
+    </w:p>
+    <w:p>
+      <w:r>
+        <w:lastRenderedPageBreak/>
+        <w:t>Kết quả dự đoán được trả về</w:t>
+      </w:r>
+      <w:r>
+        <w:t xml:space="preserve"> như hình:</w:t>
+      </w:r>
+    </w:p>
+    <w:p>
+      <w:pPr>
+        <w:jc w:val="center"/>
+      </w:pPr>
+      <w:r>
+        <w:drawing>
+          <wp:inline distT="0" distB="0" distL="0" distR="0" wp14:anchorId="35067D5E" wp14:editId="13472E6F">
+            <wp:extent cx="3598333" cy="1704595"/>
+            <wp:effectExtent l="0" t="0" r="2540" b="0"/>
+            <wp:docPr id="1962682189" name="Picture 1" descr="A white background with black text&#10;&#10;Description automatically generated"/>
+            <wp:cNvGraphicFramePr>
+              <a:graphicFrameLocks xmlns:a="http://schemas.openxmlformats.org/drawingml/2006/main" noChangeAspect="1"/>
+            </wp:cNvGraphicFramePr>
+            <a:graphic xmlns:a="http://schemas.openxmlformats.org/drawingml/2006/main">
+              <a:graphicData uri="http://schemas.openxmlformats.org/drawingml/2006/picture">
+                <pic:pic xmlns:pic="http://schemas.openxmlformats.org/drawingml/2006/picture">
+                  <pic:nvPicPr>
+                    <pic:cNvPr id="1962682189" name="Picture 1" descr="A white background with black text&#10;&#10;Description automatically generated"/>
+                    <pic:cNvPicPr/>
+                  </pic:nvPicPr>
+                  <pic:blipFill>
+                    <a:blip r:embed="rId10"/>
+                    <a:stretch>
+                      <a:fillRect/>
+                    </a:stretch>
+                  </pic:blipFill>
+                  <pic:spPr>
+                    <a:xfrm>
+                      <a:off x="0" y="0"/>
+                      <a:ext cx="3602900" cy="1706758"/>
+                    </a:xfrm>
+                    <a:prstGeom prst="rect">
+                      <a:avLst/>
+                    </a:prstGeom>
+                  </pic:spPr>
+                </pic:pic>
+              </a:graphicData>
+            </a:graphic>
+          </wp:inline>
+        </w:drawing>
+      </w:r>
+    </w:p>
+    <w:p>
+      <w:pPr>
+        <w:jc w:val="center"/>
+      </w:pPr>
+      <w:r>
+        <w:t>Hình</w:t>
+      </w:r>
+      <w:r>
+        <w:t xml:space="preserve"> . . .</w:t>
+      </w:r>
+      <w:r>
+        <w:t xml:space="preserve"> Kết quả dự đoán được từ mô hình</w:t>
+      </w:r>
+    </w:p>
+    <w:p>
+      <w:r>
+        <w:t>Ngoài ra chúng tôi còn có phân tích 10 trận đấu gần nhất của cả hai đội cũng như các thông số liên quan đến tướng.</w:t>
+      </w:r>
+    </w:p>
+    <w:p>
+      <w:pPr>
+        <w:jc w:val="center"/>
+      </w:pPr>
+      <w:r>
+        <w:drawing>
+          <wp:inline distT="0" distB="0" distL="0" distR="0" wp14:anchorId="6406A17F" wp14:editId="23A3B401">
+            <wp:extent cx="3984536" cy="3048000"/>
+            <wp:effectExtent l="0" t="0" r="0" b="0"/>
+            <wp:docPr id="2081623133" name="Picture 1" descr="A white paper with black text&#10;&#10;Description automatically generated"/>
+            <wp:cNvGraphicFramePr>
+              <a:graphicFrameLocks xmlns:a="http://schemas.openxmlformats.org/drawingml/2006/main" noChangeAspect="1"/>
+            </wp:cNvGraphicFramePr>
+            <a:graphic xmlns:a="http://schemas.openxmlformats.org/drawingml/2006/main">
+              <a:graphicData uri="http://schemas.openxmlformats.org/drawingml/2006/picture">
+                <pic:pic xmlns:pic="http://schemas.openxmlformats.org/drawingml/2006/picture">
+                  <pic:nvPicPr>
+                    <pic:cNvPr id="2081623133" name="Picture 1" descr="A white paper with black text&#10;&#10;Description automatically generated"/>
+                    <pic:cNvPicPr/>
+                  </pic:nvPicPr>
+                  <pic:blipFill>
+                    <a:blip r:embed="rId11"/>
+                    <a:stretch>
+                      <a:fillRect/>
+                    </a:stretch>
+                  </pic:blipFill>
+                  <pic:spPr>
+                    <a:xfrm>
+                      <a:off x="0" y="0"/>
+                      <a:ext cx="3987886" cy="3050563"/>
+                    </a:xfrm>
+                    <a:prstGeom prst="rect">
+                      <a:avLst/>
+                    </a:prstGeom>
+                  </pic:spPr>
+                </pic:pic>
+              </a:graphicData>
+            </a:graphic>
+          </wp:inline>
+        </w:drawing>
+      </w:r>
+    </w:p>
+    <w:p>
+      <w:pPr>
+        <w:jc w:val="center"/>
+      </w:pPr>
+      <w:r>
+        <w:t>Hình . . . Thống kê chi tiết của hai đội</w:t>
       </w:r>
     </w:p>
     <w:sectPr>
@@ -1393,6 +2596,7 @@
   <w:style w:type="paragraph" w:default="1" w:styleId="Normal">
     <w:name w:val="Normal"/>
     <w:qFormat/>
+    <w:rsid w:val="002D29F5"/>
   </w:style>
   <w:style w:type="paragraph" w:styleId="Heading1">
     <w:name w:val="heading 1"/>
@@ -1596,7 +2800,6 @@
   <w:style w:type="character" w:default="1" w:styleId="DefaultParagraphFont">
     <w:name w:val="Default Paragraph Font"/>
     <w:uiPriority w:val="1"/>
-    <w:semiHidden/>
     <w:unhideWhenUsed/>
   </w:style>
   <w:style w:type="table" w:default="1" w:styleId="TableNormal">
@@ -1910,6 +3113,35 @@
       <w:spacing w:val="5"/>
     </w:rPr>
   </w:style>
+  <w:style w:type="table" w:styleId="TableGrid">
+    <w:name w:val="Table Grid"/>
+    <w:basedOn w:val="TableNormal"/>
+    <w:uiPriority w:val="39"/>
+    <w:rsid w:val="003F4FAF"/>
+    <w:pPr>
+      <w:spacing w:after="0" w:line="240" w:lineRule="auto"/>
+    </w:pPr>
+    <w:tblPr>
+      <w:tblBorders>
+        <w:top w:val="single" w:sz="4" w:space="0" w:color="auto"/>
+        <w:left w:val="single" w:sz="4" w:space="0" w:color="auto"/>
+        <w:bottom w:val="single" w:sz="4" w:space="0" w:color="auto"/>
+        <w:right w:val="single" w:sz="4" w:space="0" w:color="auto"/>
+        <w:insideH w:val="single" w:sz="4" w:space="0" w:color="auto"/>
+        <w:insideV w:val="single" w:sz="4" w:space="0" w:color="auto"/>
+      </w:tblBorders>
+    </w:tblPr>
+  </w:style>
+  <w:style w:type="character" w:styleId="PlaceholderText">
+    <w:name w:val="Placeholder Text"/>
+    <w:basedOn w:val="DefaultParagraphFont"/>
+    <w:uiPriority w:val="99"/>
+    <w:semiHidden/>
+    <w:rsid w:val="006F6604"/>
+    <w:rPr>
+      <w:color w:val="666666"/>
+    </w:rPr>
+  </w:style>
 </w:styles>
 </file>
 

</xml_diff>